<commit_message>
Switched version number back to 1.0b1
</commit_message>
<xml_diff>
--- a/isolde/ISOLDE EULA 1.0.docx
+++ b/isolde/ISOLDE EULA 1.0.docx
@@ -287,23 +287,7 @@
               <w:rPr>
                 <w:szCs w:val="20"/>
               </w:rPr>
-              <w:t xml:space="preserve"> documentation and manuals supplied and all copies</w:t>
-            </w:r>
-            <w:r>
-              <w:rPr>
-                <w:rStyle w:val="CommentReference"/>
-                <w:rFonts w:cs="Arial"/>
-                <w:vanish/>
-                <w:sz w:val="20"/>
-                <w:szCs w:val="20"/>
-              </w:rPr>
-              <w:commentReference w:id="0"/>
-            </w:r>
-            <w:r>
-              <w:rPr>
-                <w:szCs w:val="20"/>
-              </w:rPr>
-              <w:t xml:space="preserve"> of the Software.</w:t>
+              <w:t xml:space="preserve"> documentation and manuals supplied and all copies of the Software.</w:t>
             </w:r>
           </w:p>
         </w:tc>
@@ -327,7 +311,7 @@
               </w:rPr>
               <w:t>Title:</w:t>
             </w:r>
-            <w:bookmarkStart w:id="1" w:name="Text27"/>
+            <w:bookmarkStart w:id="0" w:name="Text27"/>
             <w:r>
               <w:rPr>
                 <w:b/>
@@ -335,7 +319,7 @@
               </w:rPr>
               <w:t xml:space="preserve"> </w:t>
             </w:r>
-            <w:bookmarkEnd w:id="1"/>
+            <w:bookmarkEnd w:id="0"/>
             <w:r>
               <w:rPr>
                 <w:szCs w:val="20"/>
@@ -362,10 +346,10 @@
               <w:rPr>
                 <w:szCs w:val="20"/>
               </w:rPr>
-              <w:t>1.0.0</w:t>
+              <w:t>1.0b1</w:t>
             </w:r>
-            <w:bookmarkStart w:id="2" w:name="_GoBack"/>
-            <w:bookmarkEnd w:id="2"/>
+            <w:bookmarkStart w:id="1" w:name="_GoBack"/>
+            <w:bookmarkEnd w:id="1"/>
           </w:p>
           <w:p>
             <w:pPr>
@@ -794,33 +778,12 @@
           <w:rStyle w:val="CommentReference"/>
           <w:rFonts w:cs="Arial"/>
           <w:vanish/>
-          <w:sz w:val="20"/>
-          <w:szCs w:val="20"/>
-        </w:rPr>
-        <w:lastRenderedPageBreak/>
-        <w:commentReference w:id="3"/>
-      </w:r>
-      <w:r>
-        <w:rPr>
-          <w:rStyle w:val="CommentReference"/>
-          <w:rFonts w:cs="Arial"/>
-          <w:vanish/>
           <w:color w:val="FF00FF"/>
           <w:sz w:val="20"/>
           <w:szCs w:val="20"/>
         </w:rPr>
+        <w:lastRenderedPageBreak/>
         <w:t xml:space="preserve"> </w:t>
-      </w:r>
-      <w:r>
-        <w:rPr>
-          <w:rStyle w:val="CommentReference"/>
-          <w:rFonts w:cs="Arial"/>
-          <w:vanish/>
-          <w:color w:val="FF00FF"/>
-          <w:sz w:val="20"/>
-          <w:szCs w:val="20"/>
-        </w:rPr>
-        <w:commentReference w:id="4"/>
       </w:r>
       <w:r>
         <w:rPr>
@@ -849,23 +812,7 @@
         <w:rPr>
           <w:szCs w:val="20"/>
         </w:rPr>
-        <w:t>The Licensee shall not distribute, sub-license, sell, lend, provide access (including without limitation via a public-access internet site) to the whole or any part of the Software or use it to process the work of any third party</w:t>
-      </w:r>
-      <w:r>
-        <w:rPr>
-          <w:rStyle w:val="CommentReference"/>
-          <w:rFonts w:cs="Arial"/>
-          <w:vanish/>
-          <w:sz w:val="20"/>
-          <w:szCs w:val="20"/>
-        </w:rPr>
-        <w:commentReference w:id="5"/>
-      </w:r>
-      <w:r>
-        <w:rPr>
-          <w:szCs w:val="20"/>
-        </w:rPr>
-        <w:t>.</w:t>
+        <w:t>The Licensee shall not distribute, sub-license, sell, lend, provide access (including without limitation via a public-access internet site) to the whole or any part of the Software or use it to process the work of any third party.</w:t>
       </w:r>
     </w:p>
     <w:p>
@@ -903,12 +850,694 @@
           <w:szCs w:val="20"/>
         </w:rPr>
       </w:pPr>
-      <w:bookmarkStart w:id="6" w:name="_Ref259433840"/>
+      <w:bookmarkStart w:id="2" w:name="_Ref259433840"/>
       <w:r>
         <w:rPr>
           <w:szCs w:val="20"/>
         </w:rPr>
         <w:t>Except for the rights expressly set out in this Licence, no licence is granted and all rights, title, interest in and to the Software (including without limitation any patent rights) in all formats and media throughout the world now or hereafter are and shall remain the exclusive property of the Licensor and other rights holders.</w:t>
+      </w:r>
+      <w:bookmarkEnd w:id="2"/>
+    </w:p>
+    <w:p>
+      <w:pPr>
+        <w:pStyle w:val="CEnumbering1"/>
+        <w:rPr>
+          <w:szCs w:val="20"/>
+        </w:rPr>
+      </w:pPr>
+      <w:r>
+        <w:rPr>
+          <w:szCs w:val="20"/>
+        </w:rPr>
+        <w:t xml:space="preserve">The Licensee shall acknowledge the </w:t>
+      </w:r>
+      <w:r>
+        <w:rPr>
+          <w:szCs w:val="20"/>
+        </w:rPr>
+        <w:t>A</w:t>
+      </w:r>
+      <w:r>
+        <w:rPr>
+          <w:szCs w:val="20"/>
+        </w:rPr>
+        <w:t xml:space="preserve">uthors and use of the Software in the publication of any results achieved through use of the Software.  </w:t>
+      </w:r>
+    </w:p>
+    <w:p>
+      <w:pPr>
+        <w:ind w:left="709"/>
+        <w:rPr>
+          <w:szCs w:val="20"/>
+          <w:highlight w:val="yellow"/>
+        </w:rPr>
+      </w:pPr>
+      <w:r>
+        <w:rPr>
+          <w:szCs w:val="20"/>
+        </w:rPr>
+        <w:t xml:space="preserve">The Licensee shall reproduce a copyright notice on every copy of the Software (including partial copies) and on any accompanying manuals and documentation in the form “Copyright © </w:t>
+      </w:r>
+      <w:r>
+        <w:rPr>
+          <w:szCs w:val="20"/>
+        </w:rPr>
+        <w:t>The Chancellor, Masters, and S</w:t>
+      </w:r>
+      <w:r>
+        <w:rPr>
+          <w:szCs w:val="20"/>
+        </w:rPr>
+        <w:t>cholars of the University of Cambridge</w:t>
+      </w:r>
+      <w:r>
+        <w:rPr>
+          <w:szCs w:val="20"/>
+        </w:rPr>
+        <w:t>.  All rights reserved.”</w:t>
+      </w:r>
+      <w:r>
+        <w:rPr>
+          <w:szCs w:val="20"/>
+        </w:rPr>
+        <w:t xml:space="preserve"> with the date the Software was written</w:t>
+      </w:r>
+      <w:r>
+        <w:rPr>
+          <w:szCs w:val="20"/>
+        </w:rPr>
+        <w:t xml:space="preserve"> inserted after the sign “©”.  </w:t>
+      </w:r>
+      <w:r>
+        <w:rPr>
+          <w:szCs w:val="20"/>
+        </w:rPr>
+        <w:t xml:space="preserve">Trademark and other proprietary notices must also be reproduced but the Licensee has no other right to use the name, arms, trademark, logo or other designation of </w:t>
+      </w:r>
+      <w:r>
+        <w:rPr>
+          <w:szCs w:val="20"/>
+        </w:rPr>
+        <w:t xml:space="preserve">the Authors </w:t>
+      </w:r>
+      <w:r>
+        <w:rPr>
+          <w:szCs w:val="20"/>
+        </w:rPr>
+        <w:t xml:space="preserve">or the </w:t>
+      </w:r>
+      <w:r>
+        <w:rPr>
+          <w:szCs w:val="20"/>
+        </w:rPr>
+        <w:t>Licensor</w:t>
+      </w:r>
+      <w:r>
+        <w:rPr>
+          <w:szCs w:val="20"/>
+        </w:rPr>
+        <w:t>.</w:t>
+      </w:r>
+    </w:p>
+    <w:p>
+      <w:pPr>
+        <w:pStyle w:val="CEnumbering1"/>
+        <w:rPr>
+          <w:szCs w:val="20"/>
+        </w:rPr>
+      </w:pPr>
+      <w:bookmarkStart w:id="3" w:name="_Ref259433854"/>
+      <w:r>
+        <w:rPr>
+          <w:szCs w:val="20"/>
+        </w:rPr>
+        <w:t xml:space="preserve">The Licensee acknowledges that the Software is confidential.  Unless required to disclose by law, stock exchange or </w:t>
+      </w:r>
+      <w:proofErr w:type="gramStart"/>
+      <w:r>
+        <w:rPr>
+          <w:szCs w:val="20"/>
+        </w:rPr>
+        <w:t>in connection with</w:t>
+      </w:r>
+      <w:proofErr w:type="gramEnd"/>
+      <w:r>
+        <w:rPr>
+          <w:szCs w:val="20"/>
+        </w:rPr>
+        <w:t xml:space="preserve"> legal proceedings the Licensee shall keep the Softwa</w:t>
+      </w:r>
+      <w:r>
+        <w:rPr>
+          <w:szCs w:val="20"/>
+        </w:rPr>
+        <w:t>re confidential and secret,</w:t>
+      </w:r>
+      <w:r>
+        <w:rPr>
+          <w:szCs w:val="20"/>
+        </w:rPr>
+        <w:t xml:space="preserve"> together with all know-how, techniques, ideas, principles and concepts which underlie the Software and all information supplied by the Licensor in relation to the Software or which is otherwise identified as confidential.</w:t>
+      </w:r>
+      <w:bookmarkEnd w:id="3"/>
+      <w:r>
+        <w:rPr>
+          <w:szCs w:val="20"/>
+        </w:rPr>
+        <w:t xml:space="preserve"> </w:t>
+      </w:r>
+    </w:p>
+    <w:p>
+      <w:pPr>
+        <w:ind w:left="709"/>
+        <w:rPr>
+          <w:szCs w:val="20"/>
+        </w:rPr>
+      </w:pPr>
+      <w:r>
+        <w:rPr>
+          <w:szCs w:val="20"/>
+        </w:rPr>
+        <w:t>The obligations in this Clause do not apply to information which is in or becomes part of the public domain in a lawful manner.  The obligations in this Clause shall survive the expiry or earlier termination (for whatever reason) of the Licence</w:t>
+      </w:r>
+      <w:r>
+        <w:rPr>
+          <w:color w:val="0000FF"/>
+          <w:szCs w:val="20"/>
+        </w:rPr>
+        <w:t xml:space="preserve"> </w:t>
+      </w:r>
+      <w:r>
+        <w:rPr>
+          <w:szCs w:val="20"/>
+        </w:rPr>
+        <w:t>Period</w:t>
+      </w:r>
+      <w:r>
+        <w:rPr>
+          <w:color w:val="0000FF"/>
+          <w:szCs w:val="20"/>
+        </w:rPr>
+        <w:t xml:space="preserve"> </w:t>
+      </w:r>
+      <w:r>
+        <w:rPr>
+          <w:szCs w:val="20"/>
+        </w:rPr>
+        <w:t>for a period of three years.</w:t>
+      </w:r>
+    </w:p>
+    <w:p>
+      <w:pPr>
+        <w:pStyle w:val="CEnumbering1"/>
+      </w:pPr>
+      <w:r>
+        <w:t>The Licensee acknowledges that the Software is at an early stage of development and is not error-free, that it is provided “</w:t>
+      </w:r>
+      <w:r>
+        <w:rPr>
+          <w:caps/>
+          <w:spacing w:val="20"/>
+        </w:rPr>
+        <w:t>as is</w:t>
+      </w:r>
+      <w:r>
+        <w:t>” and that specific results and uninterrupted running cannot be expected. The Licensee therefore agrees that the existence of errors in the Software shall not constitute a breach of this Licence. The Licensor shall not be required to load, test, debug, mai</w:t>
+      </w:r>
+      <w:r>
+        <w:t>ntain or improve the Software.</w:t>
+      </w:r>
+    </w:p>
+    <w:p>
+      <w:pPr>
+        <w:pStyle w:val="CEnumbering1"/>
+        <w:rPr>
+          <w:caps/>
+          <w:spacing w:val="20"/>
+          <w:szCs w:val="20"/>
+        </w:rPr>
+      </w:pPr>
+      <w:r>
+        <w:rPr>
+          <w:caps/>
+          <w:spacing w:val="20"/>
+          <w:szCs w:val="20"/>
+        </w:rPr>
+        <w:t xml:space="preserve">No warranty, condition, undertaking or term, express or implied, statutory or otherwise, is given or assumed by the Licensor, including without limitation as to non-infringement or the condition, performance, satisfactory quality or fitness for purpose of the Software and all such warranties, conditions, undertakings and terms are hereby excluded </w:t>
+      </w:r>
+      <w:proofErr w:type="gramStart"/>
+      <w:r>
+        <w:rPr>
+          <w:caps/>
+          <w:spacing w:val="20"/>
+          <w:szCs w:val="20"/>
+        </w:rPr>
+        <w:t>to the fullest extent</w:t>
+      </w:r>
+      <w:proofErr w:type="gramEnd"/>
+      <w:r>
+        <w:rPr>
+          <w:caps/>
+          <w:spacing w:val="20"/>
+          <w:szCs w:val="20"/>
+        </w:rPr>
+        <w:t xml:space="preserve"> permitted by law.</w:t>
+      </w:r>
+    </w:p>
+    <w:p>
+      <w:pPr>
+        <w:pStyle w:val="CEnumbering1"/>
+        <w:rPr>
+          <w:szCs w:val="20"/>
+        </w:rPr>
+      </w:pPr>
+      <w:bookmarkStart w:id="4" w:name="_Ref259434120"/>
+      <w:r>
+        <w:rPr>
+          <w:szCs w:val="20"/>
+        </w:rPr>
+        <w:t>The limitations and exclusions in this Licence shall not apply in respect of claims for personal injury or death caused by negligence or in respect of fraud or fraudulent misrepresentation.</w:t>
+      </w:r>
+      <w:bookmarkEnd w:id="4"/>
+    </w:p>
+    <w:p>
+      <w:pPr>
+        <w:pStyle w:val="CEnumbering1"/>
+        <w:rPr>
+          <w:caps/>
+          <w:spacing w:val="20"/>
+          <w:szCs w:val="20"/>
+        </w:rPr>
+      </w:pPr>
+      <w:r>
+        <w:rPr>
+          <w:caps/>
+          <w:spacing w:val="20"/>
+          <w:szCs w:val="20"/>
+        </w:rPr>
+        <w:lastRenderedPageBreak/>
+        <w:t xml:space="preserve">Except as provided by Clause </w:t>
+      </w:r>
+      <w:r>
+        <w:rPr>
+          <w:caps/>
+          <w:spacing w:val="20"/>
+          <w:szCs w:val="20"/>
+        </w:rPr>
+        <w:fldChar w:fldCharType="begin"/>
+      </w:r>
+      <w:r>
+        <w:rPr>
+          <w:caps/>
+          <w:spacing w:val="20"/>
+          <w:szCs w:val="20"/>
+        </w:rPr>
+        <w:instrText xml:space="preserve"> REF _Ref259434120 \r \h </w:instrText>
+      </w:r>
+      <w:r>
+        <w:rPr>
+          <w:caps/>
+          <w:spacing w:val="20"/>
+          <w:szCs w:val="20"/>
+        </w:rPr>
+        <w:instrText xml:space="preserve"> \* MERGEFORMAT </w:instrText>
+      </w:r>
+      <w:r>
+        <w:rPr>
+          <w:caps/>
+          <w:spacing w:val="20"/>
+          <w:szCs w:val="20"/>
+        </w:rPr>
+      </w:r>
+      <w:r>
+        <w:rPr>
+          <w:caps/>
+          <w:spacing w:val="20"/>
+          <w:szCs w:val="20"/>
+        </w:rPr>
+        <w:fldChar w:fldCharType="separate"/>
+      </w:r>
+      <w:r>
+        <w:rPr>
+          <w:caps/>
+          <w:spacing w:val="20"/>
+          <w:szCs w:val="20"/>
+        </w:rPr>
+        <w:t>10</w:t>
+      </w:r>
+      <w:r>
+        <w:rPr>
+          <w:caps/>
+          <w:spacing w:val="20"/>
+          <w:szCs w:val="20"/>
+        </w:rPr>
+        <w:fldChar w:fldCharType="end"/>
+      </w:r>
+      <w:r>
+        <w:rPr>
+          <w:caps/>
+          <w:spacing w:val="20"/>
+          <w:szCs w:val="20"/>
+        </w:rPr>
+        <w:t xml:space="preserve">, neither the Licensor or its employees or students shall be liable for any damages or expenses of whatsoever nature and howsoever arising (including without limitation in contract, tort, negligence or for breach of statutory duty or misrepresentation) </w:t>
+      </w:r>
+      <w:proofErr w:type="gramStart"/>
+      <w:r>
+        <w:rPr>
+          <w:caps/>
+          <w:spacing w:val="20"/>
+          <w:szCs w:val="20"/>
+        </w:rPr>
+        <w:t>in connection with</w:t>
+      </w:r>
+      <w:proofErr w:type="gramEnd"/>
+      <w:r>
+        <w:rPr>
+          <w:caps/>
+          <w:spacing w:val="20"/>
+          <w:szCs w:val="20"/>
+        </w:rPr>
+        <w:t xml:space="preserve"> any right or licence granted or use of the Software or otherwise in connection with this Licence or any relationships established by it.  Without prejudice to the generality of the foregoing, </w:t>
+      </w:r>
+      <w:proofErr w:type="gramStart"/>
+      <w:r>
+        <w:rPr>
+          <w:caps/>
+          <w:spacing w:val="20"/>
+          <w:szCs w:val="20"/>
+        </w:rPr>
+        <w:t>in the event that</w:t>
+      </w:r>
+      <w:proofErr w:type="gramEnd"/>
+      <w:r>
+        <w:rPr>
+          <w:caps/>
+          <w:spacing w:val="20"/>
+          <w:szCs w:val="20"/>
+        </w:rPr>
+        <w:t xml:space="preserve"> the Licensor, its employees or students should be found liable, then their aggregate liability for direct damages shall be limited to £1,000; and none of them shall be liable for any indirect, incidental, consequential or special damages including without limitation loss of profits, revenue, or business opportunity, loss of goodwill, data loss, business disruption or computer failure.</w:t>
+      </w:r>
+    </w:p>
+    <w:p>
+      <w:pPr>
+        <w:pStyle w:val="CEnumbering1"/>
+        <w:rPr>
+          <w:szCs w:val="20"/>
+        </w:rPr>
+      </w:pPr>
+      <w:bookmarkStart w:id="5" w:name="_Ref259433870"/>
+      <w:r>
+        <w:rPr>
+          <w:szCs w:val="20"/>
+        </w:rPr>
+        <w:t>The Licensor may terminate the Licence Period early by written notice if the Licensee fails to comply with any provision of this Licence</w:t>
+      </w:r>
+      <w:r>
+        <w:rPr>
+          <w:szCs w:val="20"/>
+        </w:rPr>
+        <w:t xml:space="preserve"> </w:t>
+      </w:r>
+      <w:r>
+        <w:rPr>
+          <w:szCs w:val="20"/>
+        </w:rPr>
+        <w:t xml:space="preserve">within 14 days of being required to do so in writing.  Upon </w:t>
+      </w:r>
+      <w:proofErr w:type="gramStart"/>
+      <w:r>
+        <w:rPr>
+          <w:szCs w:val="20"/>
+        </w:rPr>
+        <w:t>termination</w:t>
+      </w:r>
+      <w:proofErr w:type="gramEnd"/>
+      <w:r>
+        <w:rPr>
+          <w:szCs w:val="20"/>
+        </w:rPr>
+        <w:t xml:space="preserve"> the Licensee shall immediately stop using the Software and shall certify to the Licensor within 5 days that the Licensee has removed all copies from its systems. The expiry or termination of the Licence Period is without prejudice to any other rights or remedies of either party under the Licence or at law and does not affect any rights or obligations which have arisen or accrued up to and including the date of expiry or termination.  </w:t>
+      </w:r>
+      <w:r>
+        <w:rPr>
+          <w:szCs w:val="20"/>
+        </w:rPr>
+        <w:t xml:space="preserve">Clauses </w:t>
+      </w:r>
+      <w:r>
+        <w:rPr>
+          <w:szCs w:val="20"/>
+        </w:rPr>
+        <w:fldChar w:fldCharType="begin"/>
+      </w:r>
+      <w:r>
+        <w:rPr>
+          <w:szCs w:val="20"/>
+        </w:rPr>
+        <w:instrText xml:space="preserve"> REF _Ref259433840 \r \h </w:instrText>
+      </w:r>
+      <w:r>
+        <w:rPr>
+          <w:szCs w:val="20"/>
+        </w:rPr>
+      </w:r>
+      <w:r>
+        <w:rPr>
+          <w:szCs w:val="20"/>
+        </w:rPr>
+        <w:fldChar w:fldCharType="separate"/>
+      </w:r>
+      <w:r>
+        <w:rPr>
+          <w:szCs w:val="20"/>
+        </w:rPr>
+        <w:t>5</w:t>
+      </w:r>
+      <w:r>
+        <w:rPr>
+          <w:szCs w:val="20"/>
+        </w:rPr>
+        <w:fldChar w:fldCharType="end"/>
+      </w:r>
+      <w:r>
+        <w:rPr>
+          <w:szCs w:val="20"/>
+        </w:rPr>
+        <w:t xml:space="preserve">, </w:t>
+      </w:r>
+      <w:r>
+        <w:rPr>
+          <w:szCs w:val="20"/>
+        </w:rPr>
+        <w:fldChar w:fldCharType="begin"/>
+      </w:r>
+      <w:r>
+        <w:rPr>
+          <w:szCs w:val="20"/>
+        </w:rPr>
+        <w:instrText xml:space="preserve"> REF _Ref259433854 \r \h </w:instrText>
+      </w:r>
+      <w:r>
+        <w:rPr>
+          <w:szCs w:val="20"/>
+        </w:rPr>
+      </w:r>
+      <w:r>
+        <w:rPr>
+          <w:szCs w:val="20"/>
+        </w:rPr>
+        <w:fldChar w:fldCharType="separate"/>
+      </w:r>
+      <w:r>
+        <w:rPr>
+          <w:szCs w:val="20"/>
+        </w:rPr>
+        <w:t>7</w:t>
+      </w:r>
+      <w:r>
+        <w:rPr>
+          <w:szCs w:val="20"/>
+        </w:rPr>
+        <w:fldChar w:fldCharType="end"/>
+      </w:r>
+      <w:r>
+        <w:rPr>
+          <w:szCs w:val="20"/>
+        </w:rPr>
+        <w:t xml:space="preserve"> to </w:t>
+      </w:r>
+      <w:r>
+        <w:rPr>
+          <w:szCs w:val="20"/>
+        </w:rPr>
+        <w:fldChar w:fldCharType="begin"/>
+      </w:r>
+      <w:r>
+        <w:rPr>
+          <w:szCs w:val="20"/>
+        </w:rPr>
+        <w:instrText xml:space="preserve"> REF _Ref259433870 \r \h </w:instrText>
+      </w:r>
+      <w:r>
+        <w:rPr>
+          <w:szCs w:val="20"/>
+        </w:rPr>
+      </w:r>
+      <w:r>
+        <w:rPr>
+          <w:szCs w:val="20"/>
+        </w:rPr>
+        <w:fldChar w:fldCharType="separate"/>
+      </w:r>
+      <w:r>
+        <w:rPr>
+          <w:szCs w:val="20"/>
+        </w:rPr>
+        <w:t>12</w:t>
+      </w:r>
+      <w:r>
+        <w:rPr>
+          <w:szCs w:val="20"/>
+        </w:rPr>
+        <w:fldChar w:fldCharType="end"/>
+      </w:r>
+      <w:r>
+        <w:rPr>
+          <w:szCs w:val="20"/>
+        </w:rPr>
+        <w:t xml:space="preserve"> inclusive and </w:t>
+      </w:r>
+      <w:r>
+        <w:rPr>
+          <w:szCs w:val="20"/>
+        </w:rPr>
+        <w:fldChar w:fldCharType="begin"/>
+      </w:r>
+      <w:r>
+        <w:rPr>
+          <w:szCs w:val="20"/>
+        </w:rPr>
+        <w:instrText xml:space="preserve"> REF _Ref259433886 \r \h </w:instrText>
+      </w:r>
+      <w:r>
+        <w:rPr>
+          <w:szCs w:val="20"/>
+        </w:rPr>
+      </w:r>
+      <w:r>
+        <w:rPr>
+          <w:szCs w:val="20"/>
+        </w:rPr>
+        <w:fldChar w:fldCharType="separate"/>
+      </w:r>
+      <w:r>
+        <w:rPr>
+          <w:szCs w:val="20"/>
+        </w:rPr>
+        <w:t>14</w:t>
+      </w:r>
+      <w:r>
+        <w:rPr>
+          <w:szCs w:val="20"/>
+        </w:rPr>
+        <w:fldChar w:fldCharType="end"/>
+      </w:r>
+      <w:r>
+        <w:rPr>
+          <w:szCs w:val="20"/>
+        </w:rPr>
+        <w:t xml:space="preserve">, and </w:t>
+      </w:r>
+      <w:r>
+        <w:rPr>
+          <w:szCs w:val="20"/>
+        </w:rPr>
+        <w:fldChar w:fldCharType="begin"/>
+      </w:r>
+      <w:r>
+        <w:rPr>
+          <w:szCs w:val="20"/>
+        </w:rPr>
+        <w:instrText xml:space="preserve"> REF _Ref259433951 \r \h </w:instrText>
+      </w:r>
+      <w:r>
+        <w:rPr>
+          <w:szCs w:val="20"/>
+        </w:rPr>
+      </w:r>
+      <w:r>
+        <w:rPr>
+          <w:szCs w:val="20"/>
+        </w:rPr>
+        <w:fldChar w:fldCharType="separate"/>
+      </w:r>
+      <w:r>
+        <w:rPr>
+          <w:szCs w:val="20"/>
+        </w:rPr>
+        <w:t>16</w:t>
+      </w:r>
+      <w:r>
+        <w:rPr>
+          <w:szCs w:val="20"/>
+        </w:rPr>
+        <w:fldChar w:fldCharType="end"/>
+      </w:r>
+      <w:r>
+        <w:rPr>
+          <w:color w:val="0000FF"/>
+          <w:szCs w:val="20"/>
+        </w:rPr>
+        <w:t xml:space="preserve"> </w:t>
+      </w:r>
+      <w:r>
+        <w:rPr>
+          <w:szCs w:val="20"/>
+        </w:rPr>
+        <w:t>shall survive termination or expiry.</w:t>
+      </w:r>
+      <w:bookmarkEnd w:id="5"/>
+    </w:p>
+    <w:p>
+      <w:pPr>
+        <w:pStyle w:val="CEnumbering1"/>
+        <w:rPr>
+          <w:szCs w:val="20"/>
+        </w:rPr>
+      </w:pPr>
+      <w:r>
+        <w:rPr>
+          <w:szCs w:val="20"/>
+        </w:rPr>
+        <w:t>The Licensee shall not assign or otherwise transfer all or any part of this Licence, without the Licensor’s prior written consent.</w:t>
+      </w:r>
+    </w:p>
+    <w:p>
+      <w:pPr>
+        <w:pStyle w:val="CEnumbering1"/>
+        <w:rPr>
+          <w:szCs w:val="20"/>
+        </w:rPr>
+      </w:pPr>
+      <w:bookmarkStart w:id="6" w:name="_Ref259433886"/>
+      <w:r>
+        <w:rPr>
+          <w:szCs w:val="20"/>
+        </w:rPr>
+        <w:t>This Licence and any matters relating to it shall be governed and construed in accordance with the laws of England and Wales.  The parties hereby irrevocably submit to the exclusive jurisdiction of the</w:t>
+      </w:r>
+      <w:r>
+        <w:rPr>
+          <w:szCs w:val="20"/>
+        </w:rPr>
+        <w:t xml:space="preserve"> English Courts, except that a p</w:t>
+      </w:r>
+      <w:r>
+        <w:rPr>
+          <w:szCs w:val="20"/>
+        </w:rPr>
+        <w:t>arty may seek an interim injunction in any court of competent jurisdiction.</w:t>
       </w:r>
       <w:bookmarkEnd w:id="6"/>
     </w:p>
@@ -923,716 +1552,34 @@
         <w:rPr>
           <w:szCs w:val="20"/>
         </w:rPr>
-        <w:t xml:space="preserve">The Licensee shall acknowledge the </w:t>
-      </w:r>
-      <w:r>
-        <w:rPr>
-          <w:szCs w:val="20"/>
-        </w:rPr>
-        <w:t>A</w:t>
-      </w:r>
-      <w:r>
-        <w:rPr>
-          <w:szCs w:val="20"/>
-        </w:rPr>
-        <w:t xml:space="preserve">uthors and use of the Software in the publication of any results achieved through use of the Software.  </w:t>
+        <w:t>This Licence constitutes the entire agreement and understanding of the Licensor and Licensee relating to the subject matter of this Licence.  This Licence cannot be waived or varied except in writing signed by the Licensor. If the whole or any part of a provision of this Licence is void, unenforceable or illegal in a jurisdiction, it is severed for that jurisdiction, unless it alters the basic nature of this Licence or is contrary to public policy.</w:t>
       </w:r>
     </w:p>
     <w:p>
       <w:pPr>
-        <w:ind w:left="709"/>
-        <w:rPr>
-          <w:szCs w:val="20"/>
-          <w:highlight w:val="yellow"/>
-        </w:rPr>
-      </w:pPr>
-      <w:r>
-        <w:rPr>
-          <w:szCs w:val="20"/>
-        </w:rPr>
-        <w:t xml:space="preserve">The Licensee shall reproduce a copyright notice on every copy of the Software (including partial copies) and on any accompanying manuals and documentation in the form “Copyright © </w:t>
-      </w:r>
-      <w:r>
-        <w:rPr>
-          <w:szCs w:val="20"/>
-        </w:rPr>
-        <w:t>The Chancellor, Masters, and S</w:t>
-      </w:r>
-      <w:r>
-        <w:rPr>
-          <w:szCs w:val="20"/>
-        </w:rPr>
-        <w:t>cholars of the University of Cambridge</w:t>
-      </w:r>
-      <w:r>
-        <w:rPr>
-          <w:szCs w:val="20"/>
-        </w:rPr>
-        <w:t>.  All rights reserved.”</w:t>
-      </w:r>
-      <w:r>
-        <w:rPr>
-          <w:szCs w:val="20"/>
-        </w:rPr>
-        <w:t xml:space="preserve"> with the date the Software was written</w:t>
-      </w:r>
-      <w:r>
-        <w:rPr>
-          <w:szCs w:val="20"/>
-        </w:rPr>
-        <w:t xml:space="preserve"> inserted after the sign “©”.  </w:t>
-      </w:r>
-      <w:r>
-        <w:rPr>
-          <w:szCs w:val="20"/>
-        </w:rPr>
-        <w:t xml:space="preserve">Trademark and other proprietary notices must also be reproduced but the Licensee has no other right to use the name, arms, trademark, logo or other designation of </w:t>
-      </w:r>
-      <w:r>
-        <w:rPr>
-          <w:szCs w:val="20"/>
-        </w:rPr>
-        <w:t xml:space="preserve">the Authors </w:t>
-      </w:r>
-      <w:r>
-        <w:rPr>
-          <w:szCs w:val="20"/>
-        </w:rPr>
-        <w:t xml:space="preserve">or the </w:t>
-      </w:r>
-      <w:r>
-        <w:rPr>
-          <w:szCs w:val="20"/>
-        </w:rPr>
-        <w:t>Licensor</w:t>
-      </w:r>
-      <w:r>
-        <w:rPr>
-          <w:szCs w:val="20"/>
-        </w:rPr>
-        <w:t>.</w:t>
+        <w:pStyle w:val="CEnumbering1"/>
+        <w:rPr>
+          <w:szCs w:val="20"/>
+        </w:rPr>
+      </w:pPr>
+      <w:bookmarkStart w:id="7" w:name="_Ref259433951"/>
+      <w:r>
+        <w:rPr>
+          <w:szCs w:val="20"/>
+        </w:rPr>
+        <w:t>This Licence does not constitute one party the partner, agent, or legal representative of the other.  The Licensor its employees and students may enforce terms which expressly confer rights on them, subject to and in accordance with the Contracts (Rights of Third Parties) Act 1999.  Save as aforesaid no term of this Licence shall be enforceable under that Act by a person who is not a party to this Licence.</w:t>
+      </w:r>
+      <w:bookmarkEnd w:id="7"/>
+      <w:r>
+        <w:rPr>
+          <w:szCs w:val="20"/>
+        </w:rPr>
+        <w:t xml:space="preserve"> </w:t>
       </w:r>
     </w:p>
     <w:p>
       <w:pPr>
         <w:pStyle w:val="CEnumbering1"/>
-        <w:rPr>
-          <w:szCs w:val="20"/>
-        </w:rPr>
-      </w:pPr>
-      <w:bookmarkStart w:id="7" w:name="_Ref259433854"/>
-      <w:r>
-        <w:rPr>
-          <w:szCs w:val="20"/>
-        </w:rPr>
-        <w:t xml:space="preserve">The Licensee acknowledges that the Software is confidential.  Unless required to disclose by law, stock exchange or </w:t>
-      </w:r>
-      <w:proofErr w:type="gramStart"/>
-      <w:r>
-        <w:rPr>
-          <w:szCs w:val="20"/>
-        </w:rPr>
-        <w:t>in connection with</w:t>
-      </w:r>
-      <w:proofErr w:type="gramEnd"/>
-      <w:r>
-        <w:rPr>
-          <w:szCs w:val="20"/>
-        </w:rPr>
-        <w:t xml:space="preserve"> legal proceedings the Licensee shall keep the Softwa</w:t>
-      </w:r>
-      <w:r>
-        <w:rPr>
-          <w:szCs w:val="20"/>
-        </w:rPr>
-        <w:t>re confidential and secret,</w:t>
-      </w:r>
-      <w:r>
-        <w:rPr>
-          <w:szCs w:val="20"/>
-        </w:rPr>
-        <w:t xml:space="preserve"> together with all know-how, techniques, ideas, principles and concepts which underlie the Software and all information supplied by the Licensor in relation to the Software or which is otherwise identified as confidential.</w:t>
-      </w:r>
-      <w:bookmarkEnd w:id="7"/>
-      <w:r>
-        <w:rPr>
-          <w:szCs w:val="20"/>
-        </w:rPr>
-        <w:t xml:space="preserve"> </w:t>
-      </w:r>
-    </w:p>
-    <w:p>
-      <w:pPr>
-        <w:ind w:left="709"/>
-        <w:rPr>
-          <w:szCs w:val="20"/>
-        </w:rPr>
-      </w:pPr>
-      <w:r>
-        <w:rPr>
-          <w:szCs w:val="20"/>
-        </w:rPr>
-        <w:t>The obligations in this Clause do not apply to information which is in or becomes part of the public domain in a lawful manner.  The obligations in this Clause shall survive the expiry or earlier termination (for whatever reason) of the Licence</w:t>
-      </w:r>
-      <w:r>
-        <w:rPr>
-          <w:color w:val="0000FF"/>
-          <w:szCs w:val="20"/>
-        </w:rPr>
-        <w:t xml:space="preserve"> </w:t>
-      </w:r>
-      <w:r>
-        <w:rPr>
-          <w:szCs w:val="20"/>
-        </w:rPr>
-        <w:t>Period</w:t>
-      </w:r>
-      <w:r>
-        <w:rPr>
-          <w:color w:val="0000FF"/>
-          <w:szCs w:val="20"/>
-        </w:rPr>
-        <w:t xml:space="preserve"> </w:t>
-      </w:r>
-      <w:r>
-        <w:rPr>
-          <w:szCs w:val="20"/>
-        </w:rPr>
-        <w:t>for a period of three years.</w:t>
-      </w:r>
-    </w:p>
-    <w:p>
-      <w:pPr>
-        <w:pStyle w:val="CEnumbering1"/>
-      </w:pPr>
-      <w:r>
-        <w:t>The Licensee acknowledges that the Software is at an early stage of development and is not error-free, that it is provided “</w:t>
-      </w:r>
-      <w:r>
-        <w:rPr>
-          <w:caps/>
-          <w:spacing w:val="20"/>
-        </w:rPr>
-        <w:t>as is</w:t>
-      </w:r>
-      <w:r>
-        <w:t>” and that specific results and uninterrupted running cannot be expected. The Licensee therefore agrees that the existence of errors in the Software shall not constitute a breach of this Licence. The Licensor shall not be required to load, test, debug, mai</w:t>
-      </w:r>
-      <w:r>
-        <w:t>ntain or improve the Software.</w:t>
-      </w:r>
-    </w:p>
-    <w:p>
-      <w:pPr>
-        <w:pStyle w:val="CEnumbering1"/>
-        <w:rPr>
-          <w:caps/>
-          <w:spacing w:val="20"/>
-          <w:szCs w:val="20"/>
-        </w:rPr>
-      </w:pPr>
-      <w:r>
-        <w:rPr>
-          <w:caps/>
-          <w:spacing w:val="20"/>
-          <w:szCs w:val="20"/>
-        </w:rPr>
-        <w:t xml:space="preserve">No warranty, condition, undertaking or term, express or implied, statutory or otherwise, is given or assumed by the Licensor, including without limitation as to non-infringement or the condition, performance, satisfactory quality or fitness for purpose of the Software and all such warranties, conditions, undertakings and terms are hereby excluded </w:t>
-      </w:r>
-      <w:proofErr w:type="gramStart"/>
-      <w:r>
-        <w:rPr>
-          <w:caps/>
-          <w:spacing w:val="20"/>
-          <w:szCs w:val="20"/>
-        </w:rPr>
-        <w:t>to the fullest extent</w:t>
-      </w:r>
-      <w:proofErr w:type="gramEnd"/>
-      <w:r>
-        <w:rPr>
-          <w:caps/>
-          <w:spacing w:val="20"/>
-          <w:szCs w:val="20"/>
-        </w:rPr>
-        <w:t xml:space="preserve"> permitted by law.</w:t>
-      </w:r>
-    </w:p>
-    <w:p>
-      <w:pPr>
-        <w:pStyle w:val="CEnumbering1"/>
-        <w:rPr>
-          <w:szCs w:val="20"/>
-        </w:rPr>
-      </w:pPr>
-      <w:bookmarkStart w:id="8" w:name="_Ref259434120"/>
-      <w:r>
-        <w:rPr>
-          <w:szCs w:val="20"/>
-        </w:rPr>
-        <w:t>The limitations and exclusions in this Licence shall not apply in respect of claims for personal injury or death caused by negligence or in respect of fraud or fraudulent misrepresentation.</w:t>
-      </w:r>
-      <w:bookmarkEnd w:id="8"/>
-    </w:p>
-    <w:p>
-      <w:pPr>
-        <w:pStyle w:val="CEnumbering1"/>
-        <w:rPr>
-          <w:caps/>
-          <w:spacing w:val="20"/>
-          <w:szCs w:val="20"/>
-        </w:rPr>
-      </w:pPr>
-      <w:r>
-        <w:rPr>
-          <w:caps/>
-          <w:spacing w:val="20"/>
-          <w:szCs w:val="20"/>
-        </w:rPr>
-        <w:lastRenderedPageBreak/>
-        <w:t xml:space="preserve">Except as provided by Clause </w:t>
-      </w:r>
-      <w:r>
-        <w:rPr>
-          <w:caps/>
-          <w:spacing w:val="20"/>
-          <w:szCs w:val="20"/>
-        </w:rPr>
-        <w:fldChar w:fldCharType="begin"/>
-      </w:r>
-      <w:r>
-        <w:rPr>
-          <w:caps/>
-          <w:spacing w:val="20"/>
-          <w:szCs w:val="20"/>
-        </w:rPr>
-        <w:instrText xml:space="preserve"> REF _Ref259434120 \r \h </w:instrText>
-      </w:r>
-      <w:r>
-        <w:rPr>
-          <w:caps/>
-          <w:spacing w:val="20"/>
-          <w:szCs w:val="20"/>
-        </w:rPr>
-        <w:instrText xml:space="preserve"> \* MERGEFORMAT </w:instrText>
-      </w:r>
-      <w:r>
-        <w:rPr>
-          <w:caps/>
-          <w:spacing w:val="20"/>
-          <w:szCs w:val="20"/>
-        </w:rPr>
-      </w:r>
-      <w:r>
-        <w:rPr>
-          <w:caps/>
-          <w:spacing w:val="20"/>
-          <w:szCs w:val="20"/>
-        </w:rPr>
-        <w:fldChar w:fldCharType="separate"/>
-      </w:r>
-      <w:r>
-        <w:rPr>
-          <w:caps/>
-          <w:spacing w:val="20"/>
-          <w:szCs w:val="20"/>
-        </w:rPr>
-        <w:t>10</w:t>
-      </w:r>
-      <w:r>
-        <w:rPr>
-          <w:caps/>
-          <w:spacing w:val="20"/>
-          <w:szCs w:val="20"/>
-        </w:rPr>
-        <w:fldChar w:fldCharType="end"/>
-      </w:r>
-      <w:r>
-        <w:rPr>
-          <w:caps/>
-          <w:spacing w:val="20"/>
-          <w:szCs w:val="20"/>
-        </w:rPr>
-        <w:t xml:space="preserve">, neither the Licensor or its employees or students shall be liable for any damages or expenses of whatsoever nature and howsoever arising (including without limitation in contract, tort, negligence or for breach of statutory duty or misrepresentation) </w:t>
-      </w:r>
-      <w:proofErr w:type="gramStart"/>
-      <w:r>
-        <w:rPr>
-          <w:caps/>
-          <w:spacing w:val="20"/>
-          <w:szCs w:val="20"/>
-        </w:rPr>
-        <w:t>in connection with</w:t>
-      </w:r>
-      <w:proofErr w:type="gramEnd"/>
-      <w:r>
-        <w:rPr>
-          <w:caps/>
-          <w:spacing w:val="20"/>
-          <w:szCs w:val="20"/>
-        </w:rPr>
-        <w:t xml:space="preserve"> any right or licence granted or use of the Software or otherwise in connection with this Licence or any relationships established by it.  Without prejudice to the generality of the foregoing, </w:t>
-      </w:r>
-      <w:proofErr w:type="gramStart"/>
-      <w:r>
-        <w:rPr>
-          <w:caps/>
-          <w:spacing w:val="20"/>
-          <w:szCs w:val="20"/>
-        </w:rPr>
-        <w:t>in the event that</w:t>
-      </w:r>
-      <w:proofErr w:type="gramEnd"/>
-      <w:r>
-        <w:rPr>
-          <w:caps/>
-          <w:spacing w:val="20"/>
-          <w:szCs w:val="20"/>
-        </w:rPr>
-        <w:t xml:space="preserve"> the Licensor, its employees or students should be found liable, then their aggregate liability for direct damages shall be limited to £1,000; and none of them shall be liable for any indirect, incidental, consequential or special damages including without limitation loss of profits, revenue, or business opportunity, loss of goodwill, data loss, business disruption or computer failure.</w:t>
-      </w:r>
-    </w:p>
-    <w:p>
-      <w:pPr>
-        <w:pStyle w:val="CEnumbering1"/>
-        <w:rPr>
-          <w:szCs w:val="20"/>
-        </w:rPr>
-      </w:pPr>
-      <w:bookmarkStart w:id="9" w:name="_Ref259433870"/>
-      <w:r>
-        <w:rPr>
-          <w:szCs w:val="20"/>
-        </w:rPr>
-        <w:t>The Licensor may terminate the Licence Period early by written notice if the Licensee fails to comply with any provision of this Licence</w:t>
-      </w:r>
-      <w:r>
-        <w:rPr>
-          <w:szCs w:val="20"/>
-        </w:rPr>
-        <w:t xml:space="preserve"> </w:t>
-      </w:r>
-      <w:r>
-        <w:rPr>
-          <w:szCs w:val="20"/>
-        </w:rPr>
-        <w:t xml:space="preserve">within 14 days of being required to do so in writing.  Upon </w:t>
-      </w:r>
-      <w:proofErr w:type="gramStart"/>
-      <w:r>
-        <w:rPr>
-          <w:szCs w:val="20"/>
-        </w:rPr>
-        <w:t>termination</w:t>
-      </w:r>
-      <w:proofErr w:type="gramEnd"/>
-      <w:r>
-        <w:rPr>
-          <w:szCs w:val="20"/>
-        </w:rPr>
-        <w:t xml:space="preserve"> the Licensee shall immediately stop using the Software and shall certify to the Licensor within 5 days that the Licensee has removed all copies from its systems. The expiry or termination of the Licence Period is without prejudice to any other rights or remedies of either party under the Licence or at law and does not affect any rights or obligations which have arisen or accrued up to and including the date of expiry or termination.  </w:t>
-      </w:r>
-      <w:r>
-        <w:rPr>
-          <w:szCs w:val="20"/>
-        </w:rPr>
-        <w:t xml:space="preserve">Clauses </w:t>
-      </w:r>
-      <w:r>
-        <w:rPr>
-          <w:szCs w:val="20"/>
-        </w:rPr>
-        <w:fldChar w:fldCharType="begin"/>
-      </w:r>
-      <w:r>
-        <w:rPr>
-          <w:szCs w:val="20"/>
-        </w:rPr>
-        <w:instrText xml:space="preserve"> REF _Ref259433840 \r \h </w:instrText>
-      </w:r>
-      <w:r>
-        <w:rPr>
-          <w:szCs w:val="20"/>
-        </w:rPr>
-      </w:r>
-      <w:r>
-        <w:rPr>
-          <w:szCs w:val="20"/>
-        </w:rPr>
-        <w:fldChar w:fldCharType="separate"/>
-      </w:r>
-      <w:r>
-        <w:rPr>
-          <w:szCs w:val="20"/>
-        </w:rPr>
-        <w:t>5</w:t>
-      </w:r>
-      <w:r>
-        <w:rPr>
-          <w:szCs w:val="20"/>
-        </w:rPr>
-        <w:fldChar w:fldCharType="end"/>
-      </w:r>
-      <w:r>
-        <w:rPr>
-          <w:szCs w:val="20"/>
-        </w:rPr>
-        <w:t xml:space="preserve">, </w:t>
-      </w:r>
-      <w:r>
-        <w:rPr>
-          <w:szCs w:val="20"/>
-        </w:rPr>
-        <w:fldChar w:fldCharType="begin"/>
-      </w:r>
-      <w:r>
-        <w:rPr>
-          <w:szCs w:val="20"/>
-        </w:rPr>
-        <w:instrText xml:space="preserve"> REF _Ref259433854 \r \h </w:instrText>
-      </w:r>
-      <w:r>
-        <w:rPr>
-          <w:szCs w:val="20"/>
-        </w:rPr>
-      </w:r>
-      <w:r>
-        <w:rPr>
-          <w:szCs w:val="20"/>
-        </w:rPr>
-        <w:fldChar w:fldCharType="separate"/>
-      </w:r>
-      <w:r>
-        <w:rPr>
-          <w:szCs w:val="20"/>
-        </w:rPr>
-        <w:t>7</w:t>
-      </w:r>
-      <w:r>
-        <w:rPr>
-          <w:szCs w:val="20"/>
-        </w:rPr>
-        <w:fldChar w:fldCharType="end"/>
-      </w:r>
-      <w:r>
-        <w:rPr>
-          <w:szCs w:val="20"/>
-        </w:rPr>
-        <w:t xml:space="preserve"> to </w:t>
-      </w:r>
-      <w:r>
-        <w:rPr>
-          <w:szCs w:val="20"/>
-        </w:rPr>
-        <w:fldChar w:fldCharType="begin"/>
-      </w:r>
-      <w:r>
-        <w:rPr>
-          <w:szCs w:val="20"/>
-        </w:rPr>
-        <w:instrText xml:space="preserve"> REF _Ref259433870 \r \h </w:instrText>
-      </w:r>
-      <w:r>
-        <w:rPr>
-          <w:szCs w:val="20"/>
-        </w:rPr>
-      </w:r>
-      <w:r>
-        <w:rPr>
-          <w:szCs w:val="20"/>
-        </w:rPr>
-        <w:fldChar w:fldCharType="separate"/>
-      </w:r>
-      <w:r>
-        <w:rPr>
-          <w:szCs w:val="20"/>
-        </w:rPr>
-        <w:t>12</w:t>
-      </w:r>
-      <w:r>
-        <w:rPr>
-          <w:szCs w:val="20"/>
-        </w:rPr>
-        <w:fldChar w:fldCharType="end"/>
-      </w:r>
-      <w:r>
-        <w:rPr>
-          <w:szCs w:val="20"/>
-        </w:rPr>
-        <w:t xml:space="preserve"> inclusive and </w:t>
-      </w:r>
-      <w:r>
-        <w:rPr>
-          <w:szCs w:val="20"/>
-        </w:rPr>
-        <w:fldChar w:fldCharType="begin"/>
-      </w:r>
-      <w:r>
-        <w:rPr>
-          <w:szCs w:val="20"/>
-        </w:rPr>
-        <w:instrText xml:space="preserve"> REF _Ref259433886 \r \h </w:instrText>
-      </w:r>
-      <w:r>
-        <w:rPr>
-          <w:szCs w:val="20"/>
-        </w:rPr>
-      </w:r>
-      <w:r>
-        <w:rPr>
-          <w:szCs w:val="20"/>
-        </w:rPr>
-        <w:fldChar w:fldCharType="separate"/>
-      </w:r>
-      <w:r>
-        <w:rPr>
-          <w:szCs w:val="20"/>
-        </w:rPr>
-        <w:t>14</w:t>
-      </w:r>
-      <w:r>
-        <w:rPr>
-          <w:szCs w:val="20"/>
-        </w:rPr>
-        <w:fldChar w:fldCharType="end"/>
-      </w:r>
-      <w:r>
-        <w:rPr>
-          <w:szCs w:val="20"/>
-        </w:rPr>
-        <w:t xml:space="preserve">, and </w:t>
-      </w:r>
-      <w:r>
-        <w:rPr>
-          <w:szCs w:val="20"/>
-        </w:rPr>
-        <w:fldChar w:fldCharType="begin"/>
-      </w:r>
-      <w:r>
-        <w:rPr>
-          <w:szCs w:val="20"/>
-        </w:rPr>
-        <w:instrText xml:space="preserve"> REF _Ref259433951 \r \h </w:instrText>
-      </w:r>
-      <w:r>
-        <w:rPr>
-          <w:szCs w:val="20"/>
-        </w:rPr>
-      </w:r>
-      <w:r>
-        <w:rPr>
-          <w:szCs w:val="20"/>
-        </w:rPr>
-        <w:fldChar w:fldCharType="separate"/>
-      </w:r>
-      <w:r>
-        <w:rPr>
-          <w:szCs w:val="20"/>
-        </w:rPr>
-        <w:t>16</w:t>
-      </w:r>
-      <w:r>
-        <w:rPr>
-          <w:szCs w:val="20"/>
-        </w:rPr>
-        <w:fldChar w:fldCharType="end"/>
-      </w:r>
-      <w:r>
-        <w:rPr>
-          <w:color w:val="0000FF"/>
-          <w:szCs w:val="20"/>
-        </w:rPr>
-        <w:t xml:space="preserve"> </w:t>
-      </w:r>
-      <w:r>
-        <w:rPr>
-          <w:szCs w:val="20"/>
-        </w:rPr>
-        <w:t>shall survive termination or expiry.</w:t>
-      </w:r>
-      <w:bookmarkEnd w:id="9"/>
-    </w:p>
-    <w:p>
-      <w:pPr>
-        <w:pStyle w:val="CEnumbering1"/>
-        <w:rPr>
-          <w:szCs w:val="20"/>
-        </w:rPr>
-      </w:pPr>
-      <w:r>
-        <w:rPr>
-          <w:szCs w:val="20"/>
-        </w:rPr>
-        <w:t>The Licensee shall not assign or otherwise transfer all or any part of this Licence, without the Licensor’s prior written consent.</w:t>
-      </w:r>
-    </w:p>
-    <w:p>
-      <w:pPr>
-        <w:pStyle w:val="CEnumbering1"/>
-        <w:rPr>
-          <w:szCs w:val="20"/>
-        </w:rPr>
-      </w:pPr>
-      <w:bookmarkStart w:id="10" w:name="_Ref259433886"/>
-      <w:r>
-        <w:rPr>
-          <w:szCs w:val="20"/>
-        </w:rPr>
-        <w:t>This Licence and any matters relating to it shall be governed and construed in accordance with the laws of England and Wales.  The parties hereby irrevocably submit to the exclusive jurisdiction of the</w:t>
-      </w:r>
-      <w:r>
-        <w:rPr>
-          <w:szCs w:val="20"/>
-        </w:rPr>
-        <w:t xml:space="preserve"> English Courts, except that a p</w:t>
-      </w:r>
-      <w:r>
-        <w:rPr>
-          <w:szCs w:val="20"/>
-        </w:rPr>
-        <w:t>arty may seek an interim injunction in any court of competent jurisdiction.</w:t>
-      </w:r>
-      <w:bookmarkEnd w:id="10"/>
-    </w:p>
-    <w:p>
-      <w:pPr>
-        <w:pStyle w:val="CEnumbering1"/>
-        <w:rPr>
-          <w:szCs w:val="20"/>
-        </w:rPr>
-      </w:pPr>
-      <w:r>
-        <w:rPr>
-          <w:szCs w:val="20"/>
-        </w:rPr>
-        <w:t>This Licence constitutes the entire agreement and understanding of the Licensor and Licensee relating to the subject matter of this Licence.  This Licence cannot be waived or varied except in writing signed by the Licensor. If the whole or any part of a provision of this Licence is void, unenforceable or illegal in a jurisdiction, it is severed for that jurisdiction, unless it alters the basic nature of this Licence or is contrary to public policy.</w:t>
-      </w:r>
-    </w:p>
-    <w:p>
-      <w:pPr>
-        <w:pStyle w:val="CEnumbering1"/>
-        <w:rPr>
-          <w:szCs w:val="20"/>
-        </w:rPr>
-      </w:pPr>
-      <w:bookmarkStart w:id="11" w:name="_Ref259433951"/>
-      <w:r>
-        <w:rPr>
-          <w:szCs w:val="20"/>
-        </w:rPr>
-        <w:t>This Licence does not constitute one party the partner, agent, or legal representative of the other.  The Licensor its employees and students may enforce terms which expressly confer rights on them, subject to and in accordance with the Contracts (Rights of Third Parties) Act 1999.  Save as aforesaid no term of this Licence shall be enforceable under that Act by a person who is not a party to this Licence.</w:t>
-      </w:r>
-      <w:bookmarkEnd w:id="11"/>
-      <w:r>
-        <w:rPr>
-          <w:szCs w:val="20"/>
-        </w:rPr>
-        <w:t xml:space="preserve"> </w:t>
-      </w:r>
-    </w:p>
-    <w:p>
-      <w:pPr>
-        <w:pStyle w:val="CEnumbering1"/>
       </w:pPr>
       <w:r>
         <w:t xml:space="preserve">Notices shall be served on the other </w:t>
@@ -1651,9 +1598,9 @@
       </w:r>
     </w:p>
     <w:sectPr>
-      <w:footerReference w:type="even" r:id="rId12"/>
-      <w:footerReference w:type="default" r:id="rId13"/>
-      <w:footerReference w:type="first" r:id="rId14"/>
+      <w:footerReference w:type="even" r:id="rId10"/>
+      <w:footerReference w:type="default" r:id="rId11"/>
+      <w:footerReference w:type="first" r:id="rId12"/>
       <w:pgSz w:w="11909" w:h="16834" w:code="9"/>
       <w:pgMar w:top="709" w:right="1440" w:bottom="993" w:left="1440" w:header="720" w:footer="720" w:gutter="0"/>
       <w:cols w:space="720"/>
@@ -1661,242 +1608,6 @@
     </w:sectPr>
   </w:body>
 </w:document>
-</file>
-
-<file path=word/comments.xml><?xml version="1.0" encoding="utf-8"?>
-<w:comments xmlns:wpc="http://schemas.microsoft.com/office/word/2010/wordprocessingCanvas" xmlns:mo="http://schemas.microsoft.com/office/mac/office/2008/main" xmlns:mc="http://schemas.openxmlformats.org/markup-compatibility/2006" xmlns:mv="urn:schemas-microsoft-com:mac:vml" xmlns:o="urn:schemas-microsoft-com:office:office" xmlns:r="http://schemas.openxmlformats.org/officeDocument/2006/relationships" xmlns:m="http://schemas.openxmlformats.org/officeDocument/2006/math" xmlns:v="urn:schemas-microsoft-com:vml" xmlns:wp14="http://schemas.microsoft.com/office/word/2010/wordprocessingDrawing" xmlns:wp="http://schemas.openxmlformats.org/drawingml/2006/wordprocessingDrawing" xmlns:w10="urn:schemas-microsoft-com:office:word" xmlns:w="http://schemas.openxmlformats.org/wordprocessingml/2006/main" xmlns:w14="http://schemas.microsoft.com/office/word/2010/wordml" xmlns:w15="http://schemas.microsoft.com/office/word/2012/wordml" xmlns:wpg="http://schemas.microsoft.com/office/word/2010/wordprocessingGroup" xmlns:wpi="http://schemas.microsoft.com/office/word/2010/wordprocessingInk" xmlns:wne="http://schemas.microsoft.com/office/word/2006/wordml" xmlns:wps="http://schemas.microsoft.com/office/word/2010/wordprocessingShape" mc:Ignorable="w14 w15 wp14">
-  <w:comment w:id="0" w:author="Rosemary Boyle" w:date="2012-05-31T22:53:00Z" w:initials="RB">
-    <w:p>
-      <w:pPr>
-        <w:pStyle w:val="CommentText"/>
-      </w:pPr>
-      <w:r>
-        <w:rPr>
-          <w:rStyle w:val="CommentReference"/>
-          <w:rFonts w:cs="Arial"/>
-        </w:rPr>
-        <w:annotationRef/>
-      </w:r>
-      <w:r>
-        <w:t>Where upgrades may be provided add</w:t>
-      </w:r>
-      <w:proofErr w:type="gramStart"/>
-      <w:r>
-        <w:t>:  “</w:t>
-      </w:r>
-      <w:proofErr w:type="gramEnd"/>
-      <w:r>
-        <w:t>and any future upgrades, updates or modifications which may be supplied during the Licence Period”</w:t>
-      </w:r>
-    </w:p>
-  </w:comment>
-  <w:comment w:id="3" w:author="Rosemary Boyle" w:date="2012-05-31T22:53:00Z" w:initials="RB">
-    <w:p>
-      <w:pPr>
-        <w:pStyle w:val="CommentText"/>
-      </w:pPr>
-      <w:r>
-        <w:rPr>
-          <w:rStyle w:val="CommentReference"/>
-          <w:rFonts w:cs="Arial"/>
-        </w:rPr>
-        <w:annotationRef/>
-      </w:r>
-      <w:r>
-        <w:rPr>
-          <w:b/>
-        </w:rPr>
-        <w:t>Use this paragraph for object code licences</w:t>
-      </w:r>
-    </w:p>
-  </w:comment>
-  <w:comment w:id="4" w:author="Rosemary Boyle" w:date="2012-05-31T22:53:00Z" w:initials="RB">
-    <w:p>
-      <w:r>
-        <w:rPr>
-          <w:rStyle w:val="CommentReference"/>
-          <w:rFonts w:cs="Arial"/>
-        </w:rPr>
-        <w:annotationRef/>
-      </w:r>
-      <w:r>
-        <w:rPr>
-          <w:b/>
-        </w:rPr>
-        <w:t xml:space="preserve">Use this paragraph </w:t>
-      </w:r>
-      <w:r>
-        <w:rPr>
-          <w:b/>
-        </w:rPr>
-        <w:t xml:space="preserve">for </w:t>
-      </w:r>
-      <w:r>
-        <w:rPr>
-          <w:b/>
-        </w:rPr>
-        <w:t>source code licence</w:t>
-      </w:r>
-      <w:r>
-        <w:rPr>
-          <w:b/>
-        </w:rPr>
-        <w:t>s</w:t>
-      </w:r>
-      <w:r>
-        <w:rPr>
-          <w:b/>
-        </w:rPr>
-        <w:t>.</w:t>
-      </w:r>
-      <w:r>
-        <w:t xml:space="preserve">  </w:t>
-      </w:r>
-      <w:r>
-        <w:rPr>
-          <w:u w:val="single"/>
-        </w:rPr>
-        <w:t xml:space="preserve">If grant back of a licence </w:t>
-      </w:r>
-      <w:r>
-        <w:rPr>
-          <w:u w:val="single"/>
-        </w:rPr>
-        <w:t xml:space="preserve">to Licensee modifications </w:t>
-      </w:r>
-      <w:r>
-        <w:rPr>
-          <w:u w:val="single"/>
-        </w:rPr>
-        <w:t>is require</w:t>
-      </w:r>
-      <w:r>
-        <w:t>d, insert</w:t>
-      </w:r>
-      <w:r>
-        <w:t xml:space="preserve"> </w:t>
-      </w:r>
-      <w:proofErr w:type="gramStart"/>
-      <w:r>
-        <w:t>after  the</w:t>
-      </w:r>
-      <w:proofErr w:type="gramEnd"/>
-      <w:r>
-        <w:t xml:space="preserve"> 2</w:t>
-      </w:r>
-      <w:r>
-        <w:rPr>
-          <w:vertAlign w:val="superscript"/>
-        </w:rPr>
-        <w:t>nd</w:t>
-      </w:r>
-      <w:r>
-        <w:t xml:space="preserve"> sentence</w:t>
-      </w:r>
-      <w:r>
-        <w:t>:  “</w:t>
-      </w:r>
-      <w:r>
-        <w:t xml:space="preserve">The Licensee </w:t>
-      </w:r>
-      <w:r>
-        <w:t>hereby grants</w:t>
-      </w:r>
-      <w:r>
-        <w:rPr>
-          <w:rStyle w:val="CommentReference"/>
-          <w:rFonts w:cs="Arial"/>
-          <w:vanish/>
-        </w:rPr>
-        <w:annotationRef/>
-      </w:r>
-      <w:r>
-        <w:t xml:space="preserve"> the Licensor (and any of its wholly owned subsidiaries) a world-wide, royalty free, irrevocable, non-exclusive licence </w:t>
-      </w:r>
-      <w:r>
-        <w:t>in respect of such medications and derivative works</w:t>
-      </w:r>
-      <w:r>
-        <w:t xml:space="preserve"> for any purpose, with the right to sub-license</w:t>
-      </w:r>
-      <w:r>
-        <w:t>”</w:t>
-      </w:r>
-      <w:r>
-        <w:t xml:space="preserve">.  </w:t>
-      </w:r>
-      <w:r>
-        <w:t xml:space="preserve">In an academic </w:t>
-      </w:r>
-      <w:proofErr w:type="gramStart"/>
-      <w:r>
-        <w:t>collaboration</w:t>
-      </w:r>
-      <w:proofErr w:type="gramEnd"/>
-      <w:r>
-        <w:t xml:space="preserve"> it might be appropriate to require ownership to pass back.  If so the following wording could be used after the first sentence in place of the rest of the paragraph: “The</w:t>
-      </w:r>
-      <w:r>
-        <w:t xml:space="preserve"> </w:t>
-      </w:r>
-      <w:r>
-        <w:t xml:space="preserve">Licensee </w:t>
-      </w:r>
-      <w:r>
-        <w:t>acknowledges the need to preserve the integrity of the intellectual property in the Software for the be</w:t>
-      </w:r>
-      <w:r>
-        <w:t xml:space="preserve">nefit of the academic community.  The Licensee </w:t>
-      </w:r>
-      <w:r>
-        <w:t xml:space="preserve">therefore hereby assigns to </w:t>
-      </w:r>
-      <w:r>
-        <w:t xml:space="preserve">the Licensor all intellectual property rights (including without limitation copyright) in any error corrections, modifications and derivative works, which the Licensee makes, </w:t>
-      </w:r>
-      <w:r>
-        <w:t xml:space="preserve">subject to the </w:t>
-      </w:r>
-      <w:r>
-        <w:t xml:space="preserve">Licensee's right to continue to use them for research.” </w:t>
-      </w:r>
-    </w:p>
-  </w:comment>
-  <w:comment w:id="5" w:author="Rosemary Boyle" w:date="2012-05-31T22:53:00Z" w:initials="RB">
-    <w:p>
-      <w:pPr>
-        <w:pStyle w:val="CommentText"/>
-      </w:pPr>
-      <w:r>
-        <w:rPr>
-          <w:rStyle w:val="CommentReference"/>
-          <w:rFonts w:cs="Arial"/>
-        </w:rPr>
-        <w:annotationRef/>
-      </w:r>
-      <w:r>
-        <w:t xml:space="preserve">This would preclude giving access </w:t>
-      </w:r>
-      <w:proofErr w:type="spellStart"/>
-      <w:r>
-        <w:t>etc</w:t>
-      </w:r>
-      <w:proofErr w:type="spellEnd"/>
-      <w:r>
-        <w:t xml:space="preserve"> to affiliates</w:t>
-      </w:r>
-    </w:p>
-  </w:comment>
-</w:comments>
-</file>
-
-<file path=word/commentsExtended.xml><?xml version="1.0" encoding="utf-8"?>
-<w15:commentsEx xmlns:wpc="http://schemas.microsoft.com/office/word/2010/wordprocessingCanvas" xmlns:mo="http://schemas.microsoft.com/office/mac/office/2008/main" xmlns:mc="http://schemas.openxmlformats.org/markup-compatibility/2006" xmlns:mv="urn:schemas-microsoft-com:mac:vml" xmlns:o="urn:schemas-microsoft-com:office:office" xmlns:r="http://schemas.openxmlformats.org/officeDocument/2006/relationships" xmlns:m="http://schemas.openxmlformats.org/officeDocument/2006/math" xmlns:v="urn:schemas-microsoft-com:vml" xmlns:wp14="http://schemas.microsoft.com/office/word/2010/wordprocessingDrawing" xmlns:wp="http://schemas.openxmlformats.org/drawingml/2006/wordprocessingDrawing" xmlns:w10="urn:schemas-microsoft-com:office:word" xmlns:w="http://schemas.openxmlformats.org/wordprocessingml/2006/main" xmlns:w14="http://schemas.microsoft.com/office/word/2010/wordml" xmlns:w15="http://schemas.microsoft.com/office/word/2012/wordml" xmlns:wpg="http://schemas.microsoft.com/office/word/2010/wordprocessingGroup" xmlns:wpi="http://schemas.microsoft.com/office/word/2010/wordprocessingInk" xmlns:wne="http://schemas.microsoft.com/office/word/2006/wordml" xmlns:wps="http://schemas.microsoft.com/office/word/2010/wordprocessingShape" mc:Ignorable="w14 w15 wp14">
-  <w15:commentEx w15:paraId="221780AD" w15:done="0"/>
-  <w15:commentEx w15:paraId="221780AE" w15:done="0"/>
-  <w15:commentEx w15:paraId="221780AF" w15:done="0"/>
-  <w15:commentEx w15:paraId="221780B0" w15:done="0"/>
-</w15:commentsEx>
 </file>
 
 <file path=word/endnotes.xml><?xml version="1.0" encoding="utf-8"?>

</xml_diff>